<commit_message>
Revert "Merge branch 'master' of https://github.com/carladrim/carladrim.github.io"
This reverts commit 48c14183f55c5309497b3bfdf00e0659a528688f, reversing
changes made to 66ac58b954c7d08d3b0853c551b7f4671d040b2b.
</commit_message>
<xml_diff>
--- a/Qualidade/ORCWALL_ATA_Geral-13.12.2018_v1.0.docx
+++ b/Qualidade/ORCWALL_ATA_Geral-13.12.2018_v1.0.docx
@@ -362,7 +362,7 @@
         <w:rPr>
           <w:rFonts w:ascii="Arial" w:hAnsi="Arial" w:cs="Arial"/>
         </w:rPr>
-        <w:t>Ana Almeida</w:t>
+        <w:t>Viviana Abreu</w:t>
       </w:r>
       <w:r>
         <w:rPr>
@@ -382,33 +382,7 @@
           <w:rFonts w:ascii="Arial" w:hAnsi="Arial" w:cs="Arial"/>
           <w:color w:val="auto"/>
         </w:rPr>
-        <w:t>anacatarinamalmeida</w:t>
-      </w:r>
-      <w:bookmarkStart w:id="0" w:name="_GoBack"/>
-      <w:bookmarkEnd w:id="0"/>
-      <w:r>
-        <w:rPr>
-          <w:rStyle w:val="Hiperligao"/>
-          <w:rFonts w:ascii="Arial" w:hAnsi="Arial" w:cs="Arial"/>
-          <w:color w:val="auto"/>
-        </w:rPr>
-        <w:t>@</w:t>
-      </w:r>
-      <w:r>
-        <w:rPr>
-          <w:rStyle w:val="Hiperligao"/>
-          <w:rFonts w:ascii="Arial" w:hAnsi="Arial" w:cs="Arial"/>
-          <w:color w:val="auto"/>
-        </w:rPr>
-        <w:t>g</w:t>
-      </w:r>
-      <w:r>
-        <w:rPr>
-          <w:rStyle w:val="Hiperligao"/>
-          <w:rFonts w:ascii="Arial" w:hAnsi="Arial" w:cs="Arial"/>
-          <w:color w:val="auto"/>
-        </w:rPr>
-        <w:t>mail.com</w:t>
+        <w:t>viviana_rubina@hotmail.com</w:t>
       </w:r>
     </w:p>
     <w:p>
@@ -640,29 +614,6 @@
                 <w:rFonts w:ascii="Arial" w:eastAsia="Times New Roman" w:hAnsi="Arial" w:cs="Arial"/>
                 <w:lang w:eastAsia="pt-PT"/>
               </w:rPr>
-              <w:t xml:space="preserve">Alex </w:t>
-            </w:r>
-            <w:proofErr w:type="spellStart"/>
-            <w:r>
-              <w:rPr>
-                <w:rFonts w:ascii="Arial" w:eastAsia="Times New Roman" w:hAnsi="Arial" w:cs="Arial"/>
-                <w:lang w:eastAsia="pt-PT"/>
-              </w:rPr>
-              <w:t>Pinhiro</w:t>
-            </w:r>
-            <w:proofErr w:type="spellEnd"/>
-            <w:r>
-              <w:rPr>
-                <w:rFonts w:ascii="Arial" w:eastAsia="Times New Roman" w:hAnsi="Arial" w:cs="Arial"/>
-                <w:lang w:eastAsia="pt-PT"/>
-              </w:rPr>
-              <w:t xml:space="preserve">, </w:t>
-            </w:r>
-            <w:r>
-              <w:rPr>
-                <w:rFonts w:ascii="Arial" w:eastAsia="Times New Roman" w:hAnsi="Arial" w:cs="Arial"/>
-                <w:lang w:eastAsia="pt-PT"/>
-              </w:rPr>
               <w:t>Ana Almeida,</w:t>
             </w:r>
             <w:r>
@@ -670,7 +621,7 @@
                 <w:rFonts w:ascii="Arial" w:eastAsia="Times New Roman" w:hAnsi="Arial" w:cs="Arial"/>
                 <w:lang w:eastAsia="pt-PT"/>
               </w:rPr>
-              <w:t xml:space="preserve"> António Madaleno,</w:t>
+              <w:t xml:space="preserve"> Ana Salgueiro, António Madaleno,</w:t>
             </w:r>
             <w:r>
               <w:rPr>
@@ -700,14 +651,7 @@
                 <w:rFonts w:ascii="Arial" w:eastAsia="Times New Roman" w:hAnsi="Arial" w:cs="Arial"/>
                 <w:lang w:eastAsia="pt-PT"/>
               </w:rPr>
-              <w:t xml:space="preserve"> Carla</w:t>
-            </w:r>
-            <w:r>
-              <w:rPr>
-                <w:rFonts w:ascii="Arial" w:eastAsia="Times New Roman" w:hAnsi="Arial" w:cs="Arial"/>
-                <w:lang w:eastAsia="pt-PT"/>
-              </w:rPr>
-              <w:t xml:space="preserve"> Mendes, </w:t>
+              <w:t xml:space="preserve"> Carlos Mendes, Carlos Sobral, </w:t>
             </w:r>
             <w:r>
               <w:rPr>
@@ -728,6 +672,20 @@
                 <w:rFonts w:ascii="Arial" w:eastAsia="Times New Roman" w:hAnsi="Arial" w:cs="Arial"/>
                 <w:lang w:eastAsia="pt-PT"/>
               </w:rPr>
+              <w:t xml:space="preserve"> Francisco</w:t>
+            </w:r>
+            <w:r>
+              <w:rPr>
+                <w:rFonts w:ascii="Arial" w:eastAsia="Times New Roman" w:hAnsi="Arial" w:cs="Arial"/>
+                <w:lang w:eastAsia="pt-PT"/>
+              </w:rPr>
+              <w:t xml:space="preserve"> Miranda,</w:t>
+            </w:r>
+            <w:r>
+              <w:rPr>
+                <w:rFonts w:ascii="Arial" w:eastAsia="Times New Roman" w:hAnsi="Arial" w:cs="Arial"/>
+                <w:lang w:eastAsia="pt-PT"/>
+              </w:rPr>
               <w:t xml:space="preserve"> </w:t>
             </w:r>
             <w:r>
@@ -735,13 +693,6 @@
                 <w:rFonts w:ascii="Arial" w:eastAsia="Times New Roman" w:hAnsi="Arial" w:cs="Arial"/>
                 <w:lang w:eastAsia="pt-PT"/>
               </w:rPr>
-              <w:t xml:space="preserve">Helena Tavares, </w:t>
-            </w:r>
-            <w:r>
-              <w:rPr>
-                <w:rFonts w:ascii="Arial" w:eastAsia="Times New Roman" w:hAnsi="Arial" w:cs="Arial"/>
-                <w:lang w:eastAsia="pt-PT"/>
-              </w:rPr>
               <w:t xml:space="preserve">Hugo Marques, </w:t>
             </w:r>
             <w:r>
@@ -749,28 +700,7 @@
                 <w:rFonts w:ascii="Arial" w:eastAsia="Times New Roman" w:hAnsi="Arial" w:cs="Arial"/>
                 <w:lang w:eastAsia="pt-PT"/>
               </w:rPr>
-              <w:t xml:space="preserve">João Perdigão, </w:t>
-            </w:r>
-            <w:r>
-              <w:rPr>
-                <w:rFonts w:ascii="Arial" w:eastAsia="Times New Roman" w:hAnsi="Arial" w:cs="Arial"/>
-                <w:lang w:eastAsia="pt-PT"/>
-              </w:rPr>
-              <w:t xml:space="preserve">João Simões, </w:t>
-            </w:r>
-            <w:r>
-              <w:rPr>
-                <w:rFonts w:ascii="Arial" w:eastAsia="Times New Roman" w:hAnsi="Arial" w:cs="Arial"/>
-                <w:lang w:eastAsia="pt-PT"/>
-              </w:rPr>
-              <w:t>Luís Gonçalves, Marco Silva, Miguel Diogo,</w:t>
-            </w:r>
-            <w:r>
-              <w:rPr>
-                <w:rFonts w:ascii="Arial" w:eastAsia="Times New Roman" w:hAnsi="Arial" w:cs="Arial"/>
-                <w:lang w:eastAsia="pt-PT"/>
-              </w:rPr>
-              <w:t xml:space="preserve"> Nuno Dinis,</w:t>
+              <w:t>João Perdigão, Luís Gonçalves, Marco Silva, Miguel Diogo,</w:t>
             </w:r>
             <w:r>
               <w:rPr>
@@ -798,35 +728,21 @@
                 <w:rFonts w:ascii="Arial" w:eastAsia="Times New Roman" w:hAnsi="Arial" w:cs="Arial"/>
                 <w:lang w:eastAsia="pt-PT"/>
               </w:rPr>
-              <w:t xml:space="preserve"> </w:t>
+              <w:t xml:space="preserve"> Rui Reis,</w:t>
             </w:r>
             <w:r>
               <w:rPr>
                 <w:rFonts w:ascii="Arial" w:eastAsia="Times New Roman" w:hAnsi="Arial" w:cs="Arial"/>
                 <w:lang w:eastAsia="pt-PT"/>
               </w:rPr>
-              <w:t xml:space="preserve">Rita Salema, </w:t>
+              <w:t xml:space="preserve"> Viviana Abreu</w:t>
             </w:r>
             <w:r>
               <w:rPr>
                 <w:rFonts w:ascii="Arial" w:eastAsia="Times New Roman" w:hAnsi="Arial" w:cs="Arial"/>
                 <w:lang w:eastAsia="pt-PT"/>
               </w:rPr>
-              <w:t>Rui Reis,</w:t>
-            </w:r>
-            <w:r>
-              <w:rPr>
-                <w:rFonts w:ascii="Arial" w:eastAsia="Times New Roman" w:hAnsi="Arial" w:cs="Arial"/>
-                <w:lang w:eastAsia="pt-PT"/>
-              </w:rPr>
-              <w:t xml:space="preserve"> </w:t>
-            </w:r>
-            <w:r>
-              <w:rPr>
-                <w:rFonts w:ascii="Arial" w:eastAsia="Times New Roman" w:hAnsi="Arial" w:cs="Arial"/>
-                <w:lang w:eastAsia="pt-PT"/>
-              </w:rPr>
-              <w:t xml:space="preserve">Ziga </w:t>
+              <w:t xml:space="preserve">, Ziga </w:t>
             </w:r>
             <w:proofErr w:type="spellStart"/>
             <w:r>
@@ -837,6 +753,13 @@
               <w:t>Trontelj</w:t>
             </w:r>
             <w:proofErr w:type="spellEnd"/>
+            <w:r>
+              <w:rPr>
+                <w:rFonts w:ascii="Arial" w:eastAsia="Times New Roman" w:hAnsi="Arial" w:cs="Arial"/>
+                <w:lang w:eastAsia="pt-PT"/>
+              </w:rPr>
+              <w:t>, Maria Alves</w:t>
+            </w:r>
           </w:p>
         </w:tc>
       </w:tr>
@@ -1031,6 +954,8 @@
               </w:rPr>
               <w:t>Foi pedido um documento que recontasse a história de cada unidade.</w:t>
             </w:r>
+            <w:bookmarkStart w:id="0" w:name="_GoBack"/>
+            <w:bookmarkEnd w:id="0"/>
           </w:p>
           <w:p>
             <w:pPr>
@@ -1067,6 +992,14 @@
               </w:rPr>
               <w:t>Foto de grupo</w:t>
             </w:r>
+          </w:p>
+          <w:p>
+            <w:pPr>
+              <w:pStyle w:val="PargrafodaLista"/>
+              <w:rPr>
+                <w:rFonts w:ascii="Arial" w:hAnsi="Arial" w:cs="Arial"/>
+              </w:rPr>
+            </w:pPr>
           </w:p>
         </w:tc>
       </w:tr>
@@ -1233,13 +1166,16 @@
       <w:t xml:space="preserve"> ORCWALL_ATA_PM-</w:t>
     </w:r>
     <w:r>
-      <w:t>13</w:t>
+      <w:t>2</w:t>
+    </w:r>
+    <w:r>
+      <w:t>9</w:t>
     </w:r>
     <w:r>
       <w:t>.1</w:t>
     </w:r>
     <w:r>
-      <w:t>2</w:t>
+      <w:t>1</w:t>
     </w:r>
     <w:r>
       <w:t>.2018_v1.0</w:t>

</xml_diff>